<commit_message>
2e animation : gare s'arrete à la gare
</commit_message>
<xml_diff>
--- a/Compte_Rendu-Alexandre_Lavaud-Sarah_Mauriaucourt-TP_Povray.docx
+++ b/Compte_Rendu-Alexandre_Lavaud-Sarah_Mauriaucourt-TP_Povray.docx
@@ -697,7 +697,6 @@
         </w:rPr>
         <w:t>Réalisé par Alexandre Lavaud et Sarah Mauriaucourt, « </w:t>
       </w:r>
-      <w:proofErr w:type="spellStart"/>
       <w:r>
         <w:rPr>
           <w:rFonts w:asciiTheme="minorHAnsi" w:hAnsiTheme="minorHAnsi" w:cstheme="minorHAnsi"/>
@@ -708,46 +707,7 @@
           <w:sz w:val="22"/>
           <w:szCs w:val="22"/>
         </w:rPr>
-        <w:t>Tcho</w:t>
-      </w:r>
-      <w:proofErr w:type="spellEnd"/>
-      <w:r>
-        <w:rPr>
-          <w:rFonts w:asciiTheme="minorHAnsi" w:hAnsiTheme="minorHAnsi" w:cstheme="minorHAnsi"/>
-          <w:b/>
-          <w:bCs/>
-          <w:i/>
-          <w:iCs/>
-          <w:sz w:val="22"/>
-          <w:szCs w:val="22"/>
-        </w:rPr>
-        <w:t xml:space="preserve"> </w:t>
-      </w:r>
-      <w:proofErr w:type="spellStart"/>
-      <w:r>
-        <w:rPr>
-          <w:rFonts w:asciiTheme="minorHAnsi" w:hAnsiTheme="minorHAnsi" w:cstheme="minorHAnsi"/>
-          <w:b/>
-          <w:bCs/>
-          <w:i/>
-          <w:iCs/>
-          <w:sz w:val="22"/>
-          <w:szCs w:val="22"/>
-        </w:rPr>
-        <w:t>tcho</w:t>
-      </w:r>
-      <w:proofErr w:type="spellEnd"/>
-      <w:r>
-        <w:rPr>
-          <w:rFonts w:asciiTheme="minorHAnsi" w:hAnsiTheme="minorHAnsi" w:cstheme="minorHAnsi"/>
-          <w:b/>
-          <w:bCs/>
-          <w:i/>
-          <w:iCs/>
-          <w:sz w:val="22"/>
-          <w:szCs w:val="22"/>
-        </w:rPr>
-        <w:t xml:space="preserve"> l'train</w:t>
+        <w:t>Tcho tcho l'train</w:t>
       </w:r>
       <w:r>
         <w:rPr>
@@ -1170,7 +1130,6 @@
           <w:szCs w:val="22"/>
         </w:rPr>
       </w:pPr>
-      <w:proofErr w:type="gramStart"/>
       <w:r>
         <w:rPr>
           <w:rFonts w:asciiTheme="minorHAnsi" w:hAnsiTheme="minorHAnsi" w:cstheme="minorHAnsi"/>
@@ -1205,7 +1164,6 @@
         </w:rPr>
         <w:t>normal</w:t>
       </w:r>
-      <w:proofErr w:type="gramEnd"/>
       <w:r>
         <w:rPr>
           <w:rFonts w:asciiTheme="minorHAnsi" w:hAnsiTheme="minorHAnsi" w:cstheme="minorHAnsi"/>
@@ -1238,7 +1196,6 @@
         </w:rPr>
         <w:t>propriété </w:t>
       </w:r>
-      <w:proofErr w:type="spellStart"/>
       <w:r>
         <w:rPr>
           <w:rFonts w:asciiTheme="minorHAnsi" w:hAnsiTheme="minorHAnsi" w:cstheme="minorHAnsi"/>
@@ -1249,7 +1206,6 @@
         </w:rPr>
         <w:t>bumps</w:t>
       </w:r>
-      <w:proofErr w:type="spellEnd"/>
       <w:r>
         <w:rPr>
           <w:rFonts w:asciiTheme="minorHAnsi" w:hAnsiTheme="minorHAnsi" w:cstheme="minorHAnsi"/>
@@ -1374,23 +1330,90 @@
           <w:sz w:val="22"/>
           <w:szCs w:val="22"/>
         </w:rPr>
-        <w:t xml:space="preserve">Puis pour donner </w:t>
-      </w:r>
-      <w:r>
-        <w:rPr>
-          <w:rFonts w:asciiTheme="minorHAnsi" w:hAnsiTheme="minorHAnsi" w:cstheme="minorHAnsi"/>
-          <w:sz w:val="22"/>
-          <w:szCs w:val="22"/>
-        </w:rPr>
-        <w:t>un effet verni</w:t>
-      </w:r>
-      <w:r>
-        <w:rPr>
-          <w:rFonts w:asciiTheme="minorHAnsi" w:hAnsiTheme="minorHAnsi" w:cstheme="minorHAnsi"/>
-          <w:sz w:val="22"/>
-          <w:szCs w:val="22"/>
-        </w:rPr>
-        <w:t xml:space="preserve"> à nos textures, nous avons utilisé la </w:t>
+        <w:t>Pour éviter d’avoir des textures avec un effet trop plastique, utilis prproté phong en baissant sa valeur</w:t>
+      </w:r>
+      <w:r>
+        <w:rPr>
+          <w:rFonts w:asciiTheme="minorHAnsi" w:hAnsiTheme="minorHAnsi" w:cstheme="minorHAnsi"/>
+          <w:sz w:val="22"/>
+          <w:szCs w:val="22"/>
+        </w:rPr>
+        <w:t>….</w:t>
+      </w:r>
+    </w:p>
+    <w:p>
+      <w:pPr>
+        <w:spacing w:before="0"/>
+        <w:ind w:firstLine="708"/>
+        <w:rPr>
+          <w:rFonts w:asciiTheme="minorHAnsi" w:hAnsiTheme="minorHAnsi" w:cstheme="minorHAnsi"/>
+          <w:sz w:val="22"/>
+          <w:szCs w:val="22"/>
+        </w:rPr>
+      </w:pPr>
+      <w:r>
+        <w:rPr>
+          <w:rFonts w:asciiTheme="minorHAnsi" w:hAnsiTheme="minorHAnsi" w:cstheme="minorHAnsi"/>
+          <w:sz w:val="22"/>
+          <w:szCs w:val="22"/>
+        </w:rPr>
+        <w:t xml:space="preserve">Puis </w:t>
+      </w:r>
+      <w:r>
+        <w:rPr>
+          <w:rFonts w:asciiTheme="minorHAnsi" w:hAnsiTheme="minorHAnsi" w:cstheme="minorHAnsi"/>
+          <w:sz w:val="22"/>
+          <w:szCs w:val="22"/>
+        </w:rPr>
+        <w:t>retirer l’</w:t>
+      </w:r>
+      <w:r>
+        <w:rPr>
+          <w:rFonts w:asciiTheme="minorHAnsi" w:hAnsiTheme="minorHAnsi" w:cstheme="minorHAnsi"/>
+          <w:sz w:val="22"/>
+          <w:szCs w:val="22"/>
+        </w:rPr>
+        <w:t>effet verni</w:t>
+      </w:r>
+      <w:r>
+        <w:rPr>
+          <w:rFonts w:asciiTheme="minorHAnsi" w:hAnsiTheme="minorHAnsi" w:cstheme="minorHAnsi"/>
+          <w:sz w:val="22"/>
+          <w:szCs w:val="22"/>
+        </w:rPr>
+        <w:t xml:space="preserve"> à nos textures, nous </w:t>
+      </w:r>
+      <w:r>
+        <w:rPr>
+          <w:rFonts w:asciiTheme="minorHAnsi" w:hAnsiTheme="minorHAnsi" w:cstheme="minorHAnsi"/>
+          <w:sz w:val="22"/>
+          <w:szCs w:val="22"/>
+        </w:rPr>
+        <w:t>n’</w:t>
+      </w:r>
+      <w:r>
+        <w:rPr>
+          <w:rFonts w:asciiTheme="minorHAnsi" w:hAnsiTheme="minorHAnsi" w:cstheme="minorHAnsi"/>
+          <w:sz w:val="22"/>
+          <w:szCs w:val="22"/>
+        </w:rPr>
+        <w:t xml:space="preserve">avons </w:t>
+      </w:r>
+      <w:r>
+        <w:rPr>
+          <w:rFonts w:asciiTheme="minorHAnsi" w:hAnsiTheme="minorHAnsi" w:cstheme="minorHAnsi"/>
+          <w:sz w:val="22"/>
+          <w:szCs w:val="22"/>
+        </w:rPr>
+        <w:t xml:space="preserve">pas </w:t>
+      </w:r>
+      <w:r>
+        <w:rPr>
+          <w:rFonts w:asciiTheme="minorHAnsi" w:hAnsiTheme="minorHAnsi" w:cstheme="minorHAnsi"/>
+          <w:sz w:val="22"/>
+          <w:szCs w:val="22"/>
+        </w:rPr>
+        <w:t xml:space="preserve">utilisé la </w:t>
       </w:r>
       <w:r>
         <w:rPr>
@@ -1408,7 +1431,6 @@
         </w:rPr>
         <w:t> </w:t>
       </w:r>
-      <w:proofErr w:type="spellStart"/>
       <w:r>
         <w:rPr>
           <w:rFonts w:asciiTheme="minorHAnsi" w:hAnsiTheme="minorHAnsi" w:cstheme="minorHAnsi"/>
@@ -1419,7 +1441,6 @@
         </w:rPr>
         <w:t>phong</w:t>
       </w:r>
-      <w:proofErr w:type="spellEnd"/>
       <w:r>
         <w:rPr>
           <w:rFonts w:asciiTheme="minorHAnsi" w:hAnsiTheme="minorHAnsi" w:cstheme="minorHAnsi"/>
@@ -1772,7 +1793,32 @@
           <w:sz w:val="22"/>
           <w:szCs w:val="22"/>
         </w:rPr>
-        <w:t>Toutes les formes créaient, on était fait au niveau de l’origine, afin d’optimiser la recherche des éléments lors de l’assemblage.</w:t>
+        <w:lastRenderedPageBreak/>
+        <w:t xml:space="preserve">Toutes les formes </w:t>
+      </w:r>
+      <w:r>
+        <w:rPr>
+          <w:rFonts w:asciiTheme="minorHAnsi" w:hAnsiTheme="minorHAnsi" w:cstheme="minorHAnsi"/>
+          <w:sz w:val="22"/>
+          <w:szCs w:val="22"/>
+        </w:rPr>
+        <w:t xml:space="preserve">créées </w:t>
+      </w:r>
+      <w:r>
+        <w:rPr>
+          <w:rFonts w:asciiTheme="minorHAnsi" w:hAnsiTheme="minorHAnsi" w:cstheme="minorHAnsi"/>
+          <w:sz w:val="22"/>
+          <w:szCs w:val="22"/>
+        </w:rPr>
+        <w:t>on</w:t>
+      </w:r>
+      <w:r>
+        <w:rPr>
+          <w:rFonts w:asciiTheme="minorHAnsi" w:hAnsiTheme="minorHAnsi" w:cstheme="minorHAnsi"/>
+          <w:sz w:val="22"/>
+          <w:szCs w:val="22"/>
+        </w:rPr>
+        <w:t>t</w:t>
       </w:r>
       <w:r>
         <w:rPr>
@@ -1788,7 +1834,71 @@
           <w:sz w:val="22"/>
           <w:szCs w:val="22"/>
         </w:rPr>
-        <w:t>Après avoir créé les différents fragments de chaque objet et crée les textures, il a fallu les assembler.</w:t>
+        <w:t>été</w:t>
+      </w:r>
+      <w:r>
+        <w:rPr>
+          <w:rFonts w:asciiTheme="minorHAnsi" w:hAnsiTheme="minorHAnsi" w:cstheme="minorHAnsi"/>
+          <w:sz w:val="22"/>
+          <w:szCs w:val="22"/>
+        </w:rPr>
+        <w:t xml:space="preserve"> </w:t>
+      </w:r>
+      <w:r>
+        <w:rPr>
+          <w:rFonts w:asciiTheme="minorHAnsi" w:hAnsiTheme="minorHAnsi" w:cstheme="minorHAnsi"/>
+          <w:sz w:val="22"/>
+          <w:szCs w:val="22"/>
+        </w:rPr>
+        <w:t>fait</w:t>
+      </w:r>
+      <w:r>
+        <w:rPr>
+          <w:rFonts w:asciiTheme="minorHAnsi" w:hAnsiTheme="minorHAnsi" w:cstheme="minorHAnsi"/>
+          <w:sz w:val="22"/>
+          <w:szCs w:val="22"/>
+        </w:rPr>
+        <w:t>es</w:t>
+      </w:r>
+      <w:r>
+        <w:rPr>
+          <w:rFonts w:asciiTheme="minorHAnsi" w:hAnsiTheme="minorHAnsi" w:cstheme="minorHAnsi"/>
+          <w:sz w:val="22"/>
+          <w:szCs w:val="22"/>
+        </w:rPr>
+        <w:t xml:space="preserve"> au niveau de l’origine, afin d’optimiser la recherche des éléments lors de l’assemblage.</w:t>
+      </w:r>
+      <w:r>
+        <w:rPr>
+          <w:rFonts w:asciiTheme="minorHAnsi" w:hAnsiTheme="minorHAnsi" w:cstheme="minorHAnsi"/>
+          <w:sz w:val="22"/>
+          <w:szCs w:val="22"/>
+        </w:rPr>
+        <w:t xml:space="preserve"> </w:t>
+      </w:r>
+      <w:r>
+        <w:rPr>
+          <w:rFonts w:asciiTheme="minorHAnsi" w:hAnsiTheme="minorHAnsi" w:cstheme="minorHAnsi"/>
+          <w:sz w:val="22"/>
+          <w:szCs w:val="22"/>
+        </w:rPr>
+        <w:t>Après avoir cré</w:t>
+      </w:r>
+      <w:r>
+        <w:rPr>
+          <w:rFonts w:asciiTheme="minorHAnsi" w:hAnsiTheme="minorHAnsi" w:cstheme="minorHAnsi"/>
+          <w:sz w:val="22"/>
+          <w:szCs w:val="22"/>
+        </w:rPr>
+        <w:t>é</w:t>
+      </w:r>
+      <w:r>
+        <w:rPr>
+          <w:rFonts w:asciiTheme="minorHAnsi" w:hAnsiTheme="minorHAnsi" w:cstheme="minorHAnsi"/>
+          <w:sz w:val="22"/>
+          <w:szCs w:val="22"/>
+        </w:rPr>
+        <w:t xml:space="preserve"> les différents fragments de chaque objet et les textures, il a fallu les assembler.</w:t>
       </w:r>
     </w:p>
     <w:tbl>
@@ -1834,7 +1944,6 @@
                 <w:sz w:val="22"/>
                 <w:szCs w:val="22"/>
               </w:rPr>
-              <w:lastRenderedPageBreak/>
               <w:t>Rendu de l’objet</w:t>
             </w:r>
           </w:p>
@@ -2301,6 +2410,56 @@
                 <w:lang w:eastAsia="fr-FR"/>
               </w:rPr>
               <w:t xml:space="preserve"> Ici, on peut voir les roues.</w:t>
+            </w:r>
+            <w:r>
+              <w:rPr>
+                <w:rFonts w:asciiTheme="minorHAnsi" w:hAnsiTheme="minorHAnsi" w:cstheme="minorHAnsi"/>
+                <w:sz w:val="22"/>
+                <w:szCs w:val="22"/>
+              </w:rPr>
+              <w:t xml:space="preserve"> </w:t>
+            </w:r>
+            <w:r>
+              <w:rPr>
+                <w:rFonts w:asciiTheme="minorHAnsi" w:hAnsiTheme="minorHAnsi" w:cstheme="minorHAnsi"/>
+                <w:sz w:val="22"/>
+                <w:szCs w:val="22"/>
+              </w:rPr>
+              <w:t xml:space="preserve">Nous l’avons ensuite </w:t>
+            </w:r>
+            <w:r>
+              <w:rPr>
+                <w:rFonts w:asciiTheme="minorHAnsi" w:hAnsiTheme="minorHAnsi" w:cstheme="minorHAnsi"/>
+                <w:sz w:val="22"/>
+                <w:szCs w:val="22"/>
+              </w:rPr>
+              <w:t xml:space="preserve">bouclé pour générer autant </w:t>
+            </w:r>
+            <w:r>
+              <w:rPr>
+                <w:rFonts w:asciiTheme="minorHAnsi" w:hAnsiTheme="minorHAnsi" w:cstheme="minorHAnsi"/>
+                <w:sz w:val="22"/>
+                <w:szCs w:val="22"/>
+              </w:rPr>
+              <w:t>de cabine qu’on</w:t>
+            </w:r>
+            <w:r>
+              <w:rPr>
+                <w:rFonts w:asciiTheme="minorHAnsi" w:hAnsiTheme="minorHAnsi" w:cstheme="minorHAnsi"/>
+                <w:sz w:val="22"/>
+                <w:szCs w:val="22"/>
+              </w:rPr>
+              <w:t xml:space="preserve"> le souhaite</w:t>
+            </w:r>
+            <w:r>
+              <w:rPr>
+                <w:rFonts w:asciiTheme="minorHAnsi" w:eastAsia="Times New Roman" w:hAnsiTheme="minorHAnsi" w:cstheme="minorHAnsi"/>
+                <w:color w:val="2C2A2A"/>
+                <w:sz w:val="22"/>
+                <w:szCs w:val="22"/>
+                <w:lang w:eastAsia="fr-FR"/>
+              </w:rPr>
+              <w:t>.</w:t>
             </w:r>
           </w:p>
         </w:tc>
@@ -2465,55 +2624,114 @@
                 <w:sz w:val="22"/>
                 <w:szCs w:val="22"/>
               </w:rPr>
-              <w:t xml:space="preserve">À partir </w:t>
-            </w:r>
-            <w:r>
-              <w:rPr>
-                <w:rFonts w:asciiTheme="minorHAnsi" w:hAnsiTheme="minorHAnsi" w:cstheme="minorHAnsi"/>
-                <w:sz w:val="22"/>
-                <w:szCs w:val="22"/>
-              </w:rPr>
-              <w:t>d’une voiture passagère</w:t>
-            </w:r>
-            <w:r>
-              <w:rPr>
-                <w:rFonts w:asciiTheme="minorHAnsi" w:hAnsiTheme="minorHAnsi" w:cstheme="minorHAnsi"/>
-                <w:sz w:val="22"/>
-                <w:szCs w:val="22"/>
-              </w:rPr>
-              <w:t xml:space="preserve">, nous l’avons </w:t>
-            </w:r>
-            <w:r>
-              <w:rPr>
-                <w:rFonts w:asciiTheme="minorHAnsi" w:hAnsiTheme="minorHAnsi" w:cstheme="minorHAnsi"/>
-                <w:sz w:val="22"/>
-                <w:szCs w:val="22"/>
-              </w:rPr>
-              <w:t>bouclé</w:t>
-            </w:r>
-            <w:r>
-              <w:rPr>
-                <w:rFonts w:asciiTheme="minorHAnsi" w:hAnsiTheme="minorHAnsi" w:cstheme="minorHAnsi"/>
-                <w:sz w:val="22"/>
-                <w:szCs w:val="22"/>
-              </w:rPr>
-              <w:t xml:space="preserve"> pour en générer autant qu’on le souhaite. Nous avons </w:t>
-            </w:r>
-            <w:r>
-              <w:rPr>
-                <w:rFonts w:asciiTheme="minorHAnsi" w:hAnsiTheme="minorHAnsi" w:cstheme="minorHAnsi"/>
-                <w:sz w:val="22"/>
-                <w:szCs w:val="22"/>
-              </w:rPr>
-              <w:t>créé</w:t>
-            </w:r>
-            <w:r>
-              <w:rPr>
-                <w:rFonts w:asciiTheme="minorHAnsi" w:hAnsiTheme="minorHAnsi" w:cstheme="minorHAnsi"/>
-                <w:sz w:val="22"/>
-                <w:szCs w:val="22"/>
-              </w:rPr>
-              <w:t xml:space="preserve"> un « cône » qui permet de relier ces différentes voitures.</w:t>
+              <w:t>L</w:t>
+            </w:r>
+            <w:r>
+              <w:rPr>
+                <w:rFonts w:asciiTheme="minorHAnsi" w:hAnsiTheme="minorHAnsi" w:cstheme="minorHAnsi"/>
+                <w:sz w:val="22"/>
+                <w:szCs w:val="22"/>
+              </w:rPr>
+              <w:t>’</w:t>
+            </w:r>
+            <w:r>
+              <w:rPr>
+                <w:rFonts w:asciiTheme="minorHAnsi" w:hAnsiTheme="minorHAnsi" w:cstheme="minorHAnsi"/>
+                <w:b/>
+                <w:bCs/>
+                <w:color w:val="FF0000"/>
+                <w:sz w:val="22"/>
+                <w:szCs w:val="22"/>
+              </w:rPr>
+              <w:t xml:space="preserve">attelage </w:t>
+            </w:r>
+            <w:r>
+              <w:rPr>
+                <w:rFonts w:asciiTheme="minorHAnsi" w:hAnsiTheme="minorHAnsi" w:cstheme="minorHAnsi"/>
+                <w:sz w:val="22"/>
+                <w:szCs w:val="22"/>
+              </w:rPr>
+              <w:t>est composé d’</w:t>
+            </w:r>
+            <w:r>
+              <w:rPr>
+                <w:rFonts w:asciiTheme="minorHAnsi" w:hAnsiTheme="minorHAnsi" w:cstheme="minorHAnsi"/>
+                <w:sz w:val="22"/>
+                <w:szCs w:val="22"/>
+              </w:rPr>
+              <w:t>un « </w:t>
+            </w:r>
+            <w:r>
+              <w:rPr>
+                <w:rFonts w:asciiTheme="minorHAnsi" w:hAnsiTheme="minorHAnsi" w:cstheme="minorHAnsi"/>
+                <w:sz w:val="22"/>
+                <w:szCs w:val="22"/>
+              </w:rPr>
+              <w:t>super</w:t>
+            </w:r>
+            <w:r>
+              <w:rPr>
+                <w:rFonts w:asciiTheme="minorHAnsi" w:hAnsiTheme="minorHAnsi" w:cstheme="minorHAnsi"/>
+                <w:sz w:val="22"/>
+                <w:szCs w:val="22"/>
+              </w:rPr>
+              <w:t>c</w:t>
+            </w:r>
+            <w:r>
+              <w:rPr>
+                <w:rFonts w:asciiTheme="minorHAnsi" w:hAnsiTheme="minorHAnsi" w:cstheme="minorHAnsi"/>
+                <w:sz w:val="22"/>
+                <w:szCs w:val="22"/>
+              </w:rPr>
+              <w:t>o</w:t>
+            </w:r>
+            <w:r>
+              <w:rPr>
+                <w:rFonts w:asciiTheme="minorHAnsi" w:hAnsiTheme="minorHAnsi" w:cstheme="minorHAnsi"/>
+                <w:sz w:val="22"/>
+                <w:szCs w:val="22"/>
+              </w:rPr>
+              <w:t>ne</w:t>
+            </w:r>
+            <w:r>
+              <w:rPr>
+                <w:rFonts w:asciiTheme="minorHAnsi" w:hAnsiTheme="minorHAnsi" w:cstheme="minorHAnsi"/>
+                <w:sz w:val="22"/>
+                <w:szCs w:val="22"/>
+              </w:rPr>
+              <w:t xml:space="preserve"> » qui permet de relier </w:t>
+            </w:r>
+            <w:r>
+              <w:rPr>
+                <w:rFonts w:asciiTheme="minorHAnsi" w:hAnsiTheme="minorHAnsi" w:cstheme="minorHAnsi"/>
+                <w:sz w:val="22"/>
+                <w:szCs w:val="22"/>
+              </w:rPr>
+              <w:t>les</w:t>
+            </w:r>
+            <w:r>
+              <w:rPr>
+                <w:rFonts w:asciiTheme="minorHAnsi" w:hAnsiTheme="minorHAnsi" w:cstheme="minorHAnsi"/>
+                <w:sz w:val="22"/>
+                <w:szCs w:val="22"/>
+              </w:rPr>
+              <w:t xml:space="preserve"> différentes </w:t>
+            </w:r>
+            <w:r>
+              <w:rPr>
+                <w:rFonts w:asciiTheme="minorHAnsi" w:hAnsiTheme="minorHAnsi" w:cstheme="minorHAnsi"/>
+                <w:sz w:val="22"/>
+                <w:szCs w:val="22"/>
+              </w:rPr>
+              <w:t>cabines</w:t>
+            </w:r>
+            <w:r>
+              <w:rPr>
+                <w:rFonts w:asciiTheme="minorHAnsi" w:hAnsiTheme="minorHAnsi" w:cstheme="minorHAnsi"/>
+                <w:sz w:val="22"/>
+                <w:szCs w:val="22"/>
+              </w:rPr>
+              <w:t>.</w:t>
             </w:r>
           </w:p>
         </w:tc>
@@ -2550,6 +2768,7 @@
                 <w:sz w:val="22"/>
                 <w:szCs w:val="22"/>
               </w:rPr>
+              <w:lastRenderedPageBreak/>
               <w:drawing>
                 <wp:inline distT="0" distB="0" distL="0" distR="0" wp14:anchorId="213A39C3" wp14:editId="61D23EB6">
                   <wp:extent cx="2357713" cy="949124"/>
@@ -2718,7 +2937,6 @@
                 <w:sz w:val="22"/>
                 <w:szCs w:val="22"/>
               </w:rPr>
-              <w:lastRenderedPageBreak/>
               <w:drawing>
                 <wp:inline distT="0" distB="0" distL="0" distR="0" wp14:anchorId="3B64183A" wp14:editId="33AC6E2C">
                   <wp:extent cx="2352285" cy="995422"/>
@@ -3649,6 +3867,7 @@
                 <w:sz w:val="22"/>
                 <w:szCs w:val="22"/>
               </w:rPr>
+              <w:lastRenderedPageBreak/>
               <w:drawing>
                 <wp:inline distT="0" distB="0" distL="0" distR="0" wp14:anchorId="03F3CB52" wp14:editId="6853EC30">
                   <wp:extent cx="2166834" cy="2044042"/>
@@ -3887,7 +4106,6 @@
                 <w:sz w:val="22"/>
                 <w:szCs w:val="22"/>
               </w:rPr>
-              <w:lastRenderedPageBreak/>
               <w:drawing>
                 <wp:inline distT="0" distB="0" distL="0" distR="0" wp14:anchorId="72937686" wp14:editId="574AC6B7">
                   <wp:extent cx="2221469" cy="1886673"/>
@@ -4161,6 +4379,7 @@
         <w:rPr>
           <w:noProof/>
         </w:rPr>
+        <w:lastRenderedPageBreak/>
         <w:drawing>
           <wp:inline distT="0" distB="0" distL="0" distR="0" wp14:anchorId="379FE355" wp14:editId="64941636">
             <wp:extent cx="2035350" cy="1904036"/>
@@ -4271,7 +4490,6 @@
         <w:rPr>
           <w:noProof/>
         </w:rPr>
-        <w:lastRenderedPageBreak/>
         <w:drawing>
           <wp:inline distT="0" distB="0" distL="0" distR="0" wp14:anchorId="494481A3" wp14:editId="43BA3853">
             <wp:extent cx="1963247" cy="2040890"/>
@@ -4747,6 +4965,7 @@
         <w:rPr>
           <w:noProof/>
         </w:rPr>
+        <w:lastRenderedPageBreak/>
         <w:drawing>
           <wp:inline distT="0" distB="0" distL="0" distR="0" wp14:anchorId="028D712D" wp14:editId="33A7464B">
             <wp:extent cx="3889094" cy="1352095"/>
@@ -4887,7 +5106,6 @@
         </w:rPr>
         <w:t xml:space="preserve">Voici le résultat final de notre projet « </w:t>
       </w:r>
-      <w:proofErr w:type="spellStart"/>
       <w:r>
         <w:rPr>
           <w:rFonts w:asciiTheme="minorHAnsi" w:hAnsiTheme="minorHAnsi" w:cstheme="minorHAnsi"/>
@@ -4898,46 +5116,7 @@
           <w:sz w:val="22"/>
           <w:szCs w:val="22"/>
         </w:rPr>
-        <w:t>Tcho</w:t>
-      </w:r>
-      <w:proofErr w:type="spellEnd"/>
-      <w:r>
-        <w:rPr>
-          <w:rFonts w:asciiTheme="minorHAnsi" w:hAnsiTheme="minorHAnsi" w:cstheme="minorHAnsi"/>
-          <w:b/>
-          <w:bCs/>
-          <w:i/>
-          <w:iCs/>
-          <w:sz w:val="22"/>
-          <w:szCs w:val="22"/>
-        </w:rPr>
-        <w:t xml:space="preserve"> </w:t>
-      </w:r>
-      <w:proofErr w:type="spellStart"/>
-      <w:r>
-        <w:rPr>
-          <w:rFonts w:asciiTheme="minorHAnsi" w:hAnsiTheme="minorHAnsi" w:cstheme="minorHAnsi"/>
-          <w:b/>
-          <w:bCs/>
-          <w:i/>
-          <w:iCs/>
-          <w:sz w:val="22"/>
-          <w:szCs w:val="22"/>
-        </w:rPr>
-        <w:t>tcho</w:t>
-      </w:r>
-      <w:proofErr w:type="spellEnd"/>
-      <w:r>
-        <w:rPr>
-          <w:rFonts w:asciiTheme="minorHAnsi" w:hAnsiTheme="minorHAnsi" w:cstheme="minorHAnsi"/>
-          <w:b/>
-          <w:bCs/>
-          <w:i/>
-          <w:iCs/>
-          <w:sz w:val="22"/>
-          <w:szCs w:val="22"/>
-        </w:rPr>
-        <w:t xml:space="preserve"> l'train</w:t>
+        <w:t>Tcho tcho l'train</w:t>
       </w:r>
       <w:r>
         <w:rPr>
@@ -5124,6 +5303,7 @@
     <w:p>
       <w:pPr>
         <w:spacing w:before="0"/>
+        <w:jc w:val="center"/>
         <w:rPr>
           <w:rFonts w:asciiTheme="minorHAnsi" w:hAnsiTheme="minorHAnsi" w:cstheme="minorHAnsi"/>
           <w:sz w:val="22"/>
@@ -5135,9 +5315,9 @@
           <w:noProof/>
         </w:rPr>
         <w:drawing>
-          <wp:inline distT="0" distB="0" distL="0" distR="0" wp14:anchorId="4930FE56" wp14:editId="3C07C146">
-            <wp:extent cx="5760720" cy="3241675"/>
-            <wp:effectExtent l="0" t="0" r="0" b="0"/>
+          <wp:inline distT="0" distB="0" distL="0" distR="0" wp14:anchorId="4930FE56" wp14:editId="5C1C9329">
+            <wp:extent cx="5558828" cy="3128066"/>
+            <wp:effectExtent l="0" t="0" r="3810" b="0"/>
             <wp:docPr id="6" name="Image 6"/>
             <wp:cNvGraphicFramePr>
               <a:graphicFrameLocks xmlns:a="http://schemas.openxmlformats.org/drawingml/2006/main" noChangeAspect="1"/>
@@ -5167,7 +5347,7 @@
                   <pic:spPr bwMode="auto">
                     <a:xfrm>
                       <a:off x="0" y="0"/>
-                      <a:ext cx="5760720" cy="3241675"/>
+                      <a:ext cx="5560546" cy="3129033"/>
                     </a:xfrm>
                     <a:prstGeom prst="rect">
                       <a:avLst/>
@@ -5186,16 +5366,6 @@
     </w:p>
     <w:p>
       <w:pPr>
-        <w:spacing w:before="0"/>
-        <w:rPr>
-          <w:rFonts w:asciiTheme="minorHAnsi" w:hAnsiTheme="minorHAnsi" w:cstheme="minorHAnsi"/>
-          <w:sz w:val="22"/>
-          <w:szCs w:val="22"/>
-        </w:rPr>
-      </w:pPr>
-    </w:p>
-    <w:p>
-      <w:pPr>
         <w:pStyle w:val="Paragraphedeliste"/>
         <w:numPr>
           <w:ilvl w:val="0"/>
@@ -5347,6 +5517,71 @@
           <w:szCs w:val="22"/>
         </w:rPr>
         <w:t>.</w:t>
+      </w:r>
+    </w:p>
+    <w:p>
+      <w:pPr>
+        <w:spacing w:before="0"/>
+        <w:ind w:left="360"/>
+        <w:jc w:val="center"/>
+        <w:rPr>
+          <w:rFonts w:asciiTheme="minorHAnsi" w:hAnsiTheme="minorHAnsi" w:cstheme="minorHAnsi"/>
+          <w:sz w:val="22"/>
+          <w:szCs w:val="22"/>
+        </w:rPr>
+      </w:pPr>
+      <w:r>
+        <w:rPr>
+          <w:noProof/>
+        </w:rPr>
+        <w:drawing>
+          <wp:inline distT="0" distB="0" distL="0" distR="0" wp14:anchorId="7E051BB5" wp14:editId="2504E5BE">
+            <wp:extent cx="5558828" cy="3128066"/>
+            <wp:effectExtent l="0" t="0" r="3810" b="0"/>
+            <wp:docPr id="17" name="Image 17"/>
+            <wp:cNvGraphicFramePr>
+              <a:graphicFrameLocks xmlns:a="http://schemas.openxmlformats.org/drawingml/2006/main" noChangeAspect="1"/>
+            </wp:cNvGraphicFramePr>
+            <a:graphic xmlns:a="http://schemas.openxmlformats.org/drawingml/2006/main">
+              <a:graphicData uri="http://schemas.openxmlformats.org/drawingml/2006/picture">
+                <pic:pic xmlns:pic="http://schemas.openxmlformats.org/drawingml/2006/picture">
+                  <pic:nvPicPr>
+                    <pic:cNvPr id="0" name="Picture 4"/>
+                    <pic:cNvPicPr>
+                      <a:picLocks noChangeAspect="1" noChangeArrowheads="1"/>
+                    </pic:cNvPicPr>
+                  </pic:nvPicPr>
+                  <pic:blipFill>
+                    <a:blip r:embed="rId30" cstate="print">
+                      <a:extLst>
+                        <a:ext uri="{28A0092B-C50C-407E-A947-70E740481C1C}">
+                          <a14:useLocalDpi xmlns:a14="http://schemas.microsoft.com/office/drawing/2010/main" val="0"/>
+                        </a:ext>
+                      </a:extLst>
+                    </a:blip>
+                    <a:srcRect/>
+                    <a:stretch>
+                      <a:fillRect/>
+                    </a:stretch>
+                  </pic:blipFill>
+                  <pic:spPr bwMode="auto">
+                    <a:xfrm>
+                      <a:off x="0" y="0"/>
+                      <a:ext cx="5560546" cy="3129033"/>
+                    </a:xfrm>
+                    <a:prstGeom prst="rect">
+                      <a:avLst/>
+                    </a:prstGeom>
+                    <a:noFill/>
+                    <a:ln>
+                      <a:noFill/>
+                    </a:ln>
+                  </pic:spPr>
+                </pic:pic>
+              </a:graphicData>
+            </a:graphic>
+          </wp:inline>
+        </w:drawing>
       </w:r>
     </w:p>
     <w:sectPr>
@@ -5545,7 +5780,6 @@
       </w:rPr>
       <w:tab/>
     </w:r>
-    <w:proofErr w:type="gramStart"/>
     <w:r>
       <w:rPr>
         <w:color w:val="808080"/>
@@ -5553,16 +5787,7 @@
         <w:szCs w:val="20"/>
       </w:rPr>
       <w:tab/>
-      <w:t xml:space="preserve">  L</w:t>
-    </w:r>
-    <w:proofErr w:type="gramEnd"/>
-    <w:r>
-      <w:rPr>
-        <w:color w:val="808080"/>
-        <w:sz w:val="20"/>
-        <w:szCs w:val="20"/>
-      </w:rPr>
-      <w:t>3 STMN</w:t>
+      <w:t xml:space="preserve">  L3 STMN</w:t>
     </w:r>
   </w:p>
   <w:p>

</xml_diff>